<commit_message>
Add latihan day 5
</commit_message>
<xml_diff>
--- a/Materi/Advanced C#/Delegates.docx
+++ b/Materi/Advanced C#/Delegates.docx
@@ -7,7 +7,6 @@
         <w:pStyle w:val="Heading2"/>
         <w:keepNext w:val="false"/>
         <w:keepLines w:val="false"/>
-        <w:pBdr/>
         <w:spacing w:lineRule="auto" w:line="240" w:before="0" w:after="120"/>
         <w:rPr>
           <w:rFonts w:ascii="Poppins" w:hAnsi="Poppins" w:eastAsia="Poppins" w:cs="Poppins"/>
@@ -33,7 +32,6 @@
     <w:p>
       <w:pPr>
         <w:pStyle w:val="normal1"/>
-        <w:pBdr/>
         <w:spacing w:lineRule="auto" w:line="240" w:before="0" w:after="120"/>
         <w:rPr>
           <w:rFonts w:ascii="Poppins" w:hAnsi="Poppins" w:eastAsia="Poppins" w:cs="Poppins"/>
@@ -60,7 +58,22 @@
           <w:rFonts w:eastAsia="Poppins" w:cs="Poppins" w:ascii="Poppins" w:hAnsi="Poppins"/>
           <w:color w:val="1B1C1D"/>
         </w:rPr>
-        <w:t xml:space="preserve"> is an object that knows how to call a method. Think of it as a blueprint for a method's signature. A delegate type defines:</w:t>
+        <w:t xml:space="preserve"> is an </w:t>
+      </w:r>
+      <w:r>
+        <w:rPr>
+          <w:rFonts w:eastAsia="Poppins" w:cs="Poppins" w:ascii="Poppins" w:hAnsi="Poppins"/>
+          <w:color w:val="1B1C1D"/>
+          <w:shd w:fill="FFFF00" w:val="clear"/>
+        </w:rPr>
+        <w:t>object that knows how to call a method.</w:t>
+      </w:r>
+      <w:r>
+        <w:rPr>
+          <w:rFonts w:eastAsia="Poppins" w:cs="Poppins" w:ascii="Poppins" w:hAnsi="Poppins"/>
+          <w:color w:val="1B1C1D"/>
+        </w:rPr>
+        <w:t xml:space="preserve"> Think of it as a blueprint for a method's signature. A delegate type defines:</w:t>
       </w:r>
     </w:p>
     <w:p>
@@ -70,7 +83,6 @@
           <w:ilvl w:val="0"/>
           <w:numId w:val="2"/>
         </w:numPr>
-        <w:pBdr/>
         <w:spacing w:lineRule="auto" w:line="240" w:before="0" w:afterAutospacing="0" w:after="0"/>
         <w:ind w:hanging="360" w:left="720"/>
         <w:rPr/>
@@ -105,7 +117,6 @@
           <w:ilvl w:val="0"/>
           <w:numId w:val="2"/>
         </w:numPr>
-        <w:pBdr/>
         <w:spacing w:lineRule="auto" w:line="240" w:before="0" w:after="360"/>
         <w:ind w:hanging="360" w:left="720"/>
         <w:rPr/>
@@ -136,7 +147,6 @@
     <w:p>
       <w:pPr>
         <w:pStyle w:val="normal1"/>
-        <w:pBdr/>
         <w:spacing w:lineRule="auto" w:line="240" w:before="0" w:after="240"/>
         <w:rPr>
           <w:rFonts w:ascii="Poppins" w:hAnsi="Poppins" w:eastAsia="Poppins" w:cs="Poppins"/>
@@ -156,7 +166,6 @@
         <w:pStyle w:val="Heading3"/>
         <w:keepNext w:val="false"/>
         <w:keepLines w:val="false"/>
-        <w:pBdr/>
         <w:spacing w:lineRule="auto" w:line="240" w:before="0" w:after="120"/>
         <w:rPr>
           <w:rFonts w:ascii="Poppins" w:hAnsi="Poppins" w:eastAsia="Poppins" w:cs="Poppins"/>
@@ -182,7 +191,6 @@
     <w:p>
       <w:pPr>
         <w:pStyle w:val="normal1"/>
-        <w:pBdr/>
         <w:spacing w:lineRule="auto" w:line="240" w:before="0" w:after="240"/>
         <w:rPr>
           <w:rFonts w:ascii="Poppins" w:hAnsi="Poppins" w:eastAsia="Poppins" w:cs="Poppins"/>
@@ -259,7 +267,6 @@
               <w:keepNext w:val="false"/>
               <w:keepLines w:val="false"/>
               <w:widowControl w:val="false"/>
-              <w:pBdr/>
               <w:shd w:val="clear" w:fill="auto"/>
               <w:spacing w:lineRule="auto" w:line="276" w:before="0" w:after="0"/>
               <w:ind w:hanging="0" w:left="0" w:right="0"/>
@@ -368,7 +375,6 @@
     <w:p>
       <w:pPr>
         <w:pStyle w:val="normal1"/>
-        <w:pBdr/>
         <w:spacing w:lineRule="auto" w:line="240" w:before="0" w:after="240"/>
         <w:rPr>
           <w:rFonts w:ascii="Poppins" w:hAnsi="Poppins" w:eastAsia="Poppins" w:cs="Poppins"/>
@@ -432,7 +438,6 @@
     <w:p>
       <w:pPr>
         <w:pStyle w:val="normal1"/>
-        <w:pBdr/>
         <w:spacing w:lineRule="auto" w:line="240" w:before="0" w:after="240"/>
         <w:rPr>
           <w:rFonts w:ascii="Poppins" w:hAnsi="Poppins" w:eastAsia="Poppins" w:cs="Poppins"/>
@@ -479,7 +484,6 @@
               <w:keepNext w:val="false"/>
               <w:keepLines w:val="false"/>
               <w:widowControl w:val="false"/>
-              <w:pBdr/>
               <w:shd w:val="clear" w:fill="auto"/>
               <w:spacing w:lineRule="auto" w:line="276" w:before="0" w:after="0"/>
               <w:ind w:hanging="0" w:left="0" w:right="0"/>
@@ -609,7 +613,6 @@
     <w:p>
       <w:pPr>
         <w:pStyle w:val="normal1"/>
-        <w:pBdr/>
         <w:spacing w:lineRule="auto" w:line="240" w:before="0" w:after="240"/>
         <w:rPr>
           <w:rFonts w:ascii="Poppins" w:hAnsi="Poppins" w:eastAsia="Poppins" w:cs="Poppins"/>
@@ -672,7 +675,6 @@
               <w:keepNext w:val="false"/>
               <w:keepLines w:val="false"/>
               <w:widowControl w:val="false"/>
-              <w:pBdr/>
               <w:shd w:val="clear" w:fill="auto"/>
               <w:spacing w:lineRule="auto" w:line="276" w:before="0" w:after="0"/>
               <w:ind w:hanging="0" w:left="0" w:right="0"/>
@@ -711,7 +713,6 @@
     <w:p>
       <w:pPr>
         <w:pStyle w:val="normal1"/>
-        <w:pBdr/>
         <w:spacing w:lineRule="auto" w:line="240" w:before="0" w:after="240"/>
         <w:rPr>
           <w:rFonts w:ascii="Poppins" w:hAnsi="Poppins" w:eastAsia="Poppins" w:cs="Poppins"/>
@@ -760,7 +761,6 @@
     <w:p>
       <w:pPr>
         <w:pStyle w:val="normal1"/>
-        <w:pBdr/>
         <w:spacing w:lineRule="auto" w:line="240" w:before="0" w:after="240"/>
         <w:rPr>
           <w:rFonts w:ascii="Poppins" w:hAnsi="Poppins" w:eastAsia="Poppins" w:cs="Poppins"/>
@@ -822,7 +822,6 @@
               <w:keepNext w:val="false"/>
               <w:keepLines w:val="false"/>
               <w:widowControl w:val="false"/>
-              <w:pBdr/>
               <w:shd w:val="clear" w:fill="auto"/>
               <w:spacing w:lineRule="auto" w:line="276" w:before="0" w:after="0"/>
               <w:ind w:hanging="0" w:left="0" w:right="0"/>
@@ -911,7 +910,6 @@
     <w:p>
       <w:pPr>
         <w:pStyle w:val="normal1"/>
-        <w:pBdr/>
         <w:spacing w:lineRule="auto" w:line="240" w:before="0" w:after="240"/>
         <w:rPr>
           <w:rFonts w:ascii="Poppins" w:hAnsi="Poppins" w:eastAsia="Poppins" w:cs="Poppins"/>
@@ -960,7 +958,6 @@
               <w:keepNext w:val="false"/>
               <w:keepLines w:val="false"/>
               <w:widowControl w:val="false"/>
-              <w:pBdr/>
               <w:shd w:val="clear" w:fill="auto"/>
               <w:spacing w:lineRule="auto" w:line="276" w:before="0" w:after="0"/>
               <w:ind w:hanging="0" w:left="0" w:right="0"/>
@@ -1254,7 +1251,6 @@
     <w:p>
       <w:pPr>
         <w:pStyle w:val="normal1"/>
-        <w:pBdr/>
         <w:spacing w:lineRule="auto" w:line="240" w:before="0" w:after="240"/>
         <w:rPr>
           <w:rFonts w:ascii="Poppins" w:hAnsi="Poppins" w:eastAsia="Poppins" w:cs="Poppins"/>
@@ -1290,7 +1286,6 @@
         <w:pStyle w:val="Heading2"/>
         <w:keepNext w:val="false"/>
         <w:keepLines w:val="false"/>
-        <w:pBdr/>
         <w:spacing w:lineRule="auto" w:line="240" w:before="0" w:after="120"/>
         <w:rPr>
           <w:rFonts w:ascii="Poppins" w:hAnsi="Poppins" w:eastAsia="Poppins" w:cs="Poppins"/>
@@ -1316,7 +1311,6 @@
     <w:p>
       <w:pPr>
         <w:pStyle w:val="normal1"/>
-        <w:pBdr/>
         <w:spacing w:lineRule="auto" w:line="240" w:before="0" w:after="240"/>
         <w:rPr>
           <w:rFonts w:ascii="Poppins" w:hAnsi="Poppins" w:eastAsia="Poppins" w:cs="Poppins"/>
@@ -1364,7 +1358,6 @@
     <w:p>
       <w:pPr>
         <w:pStyle w:val="normal1"/>
-        <w:pBdr/>
         <w:spacing w:lineRule="auto" w:line="240" w:before="0" w:after="240"/>
         <w:rPr>
           <w:rFonts w:ascii="Poppins" w:hAnsi="Poppins" w:eastAsia="Poppins" w:cs="Poppins"/>
@@ -1426,17 +1419,11 @@
               <w:keepNext w:val="false"/>
               <w:keepLines w:val="false"/>
               <w:widowControl w:val="false"/>
-              <w:pBdr/>
               <w:shd w:val="clear" w:fill="auto"/>
               <w:spacing w:lineRule="auto" w:line="276" w:before="0" w:after="0"/>
               <w:ind w:hanging="0" w:left="0" w:right="0"/>
               <w:jc w:val="left"/>
-              <w:rPr>
-                <w:rFonts w:ascii="Poppins" w:hAnsi="Poppins" w:eastAsia="Poppins" w:cs="Poppins"/>
-                <w:color w:val="575B5F"/>
-                <w:sz w:val="21"/>
-                <w:szCs w:val="21"/>
-              </w:rPr>
+              <w:rPr/>
             </w:pPr>
             <w:r>
               <w:rPr>
@@ -2094,7 +2081,6 @@
     <w:p>
       <w:pPr>
         <w:pStyle w:val="normal1"/>
-        <w:pBdr/>
         <w:spacing w:lineRule="auto" w:line="240" w:before="0" w:after="240"/>
         <w:rPr>
           <w:rFonts w:ascii="Poppins" w:hAnsi="Poppins" w:eastAsia="Poppins" w:cs="Poppins"/>
@@ -2153,7 +2139,6 @@
         <w:pStyle w:val="Heading2"/>
         <w:keepNext w:val="false"/>
         <w:keepLines w:val="false"/>
-        <w:pBdr/>
         <w:spacing w:lineRule="auto" w:line="240" w:before="0" w:after="120"/>
         <w:rPr>
           <w:rFonts w:ascii="Poppins" w:hAnsi="Poppins" w:eastAsia="Poppins" w:cs="Poppins"/>
@@ -2179,7 +2164,6 @@
     <w:p>
       <w:pPr>
         <w:pStyle w:val="normal1"/>
-        <w:pBdr/>
         <w:spacing w:lineRule="auto" w:line="240" w:before="0" w:after="240"/>
         <w:rPr>
           <w:rFonts w:ascii="Poppins" w:hAnsi="Poppins" w:eastAsia="Poppins" w:cs="Poppins"/>
@@ -2227,7 +2211,6 @@
     <w:p>
       <w:pPr>
         <w:pStyle w:val="normal1"/>
-        <w:pBdr/>
         <w:spacing w:lineRule="auto" w:line="240" w:before="0" w:after="240"/>
         <w:rPr>
           <w:rFonts w:ascii="Poppins" w:hAnsi="Poppins" w:eastAsia="Poppins" w:cs="Poppins"/>
@@ -2275,7 +2258,6 @@
               <w:keepNext w:val="false"/>
               <w:keepLines w:val="false"/>
               <w:widowControl w:val="false"/>
-              <w:pBdr/>
               <w:shd w:val="clear" w:fill="auto"/>
               <w:spacing w:lineRule="auto" w:line="276" w:before="0" w:after="0"/>
               <w:ind w:hanging="0" w:left="0" w:right="0"/>
@@ -2589,7 +2571,6 @@
     <w:p>
       <w:pPr>
         <w:pStyle w:val="normal1"/>
-        <w:pBdr/>
         <w:spacing w:lineRule="auto" w:line="240" w:before="0" w:after="240"/>
         <w:rPr>
           <w:rFonts w:ascii="Poppins" w:hAnsi="Poppins" w:eastAsia="Poppins" w:cs="Poppins"/>
@@ -2638,7 +2619,6 @@
               <w:keepNext w:val="false"/>
               <w:keepLines w:val="false"/>
               <w:widowControl w:val="false"/>
-              <w:pBdr/>
               <w:shd w:val="clear" w:fill="auto"/>
               <w:spacing w:lineRule="auto" w:line="276" w:before="0" w:after="0"/>
               <w:ind w:hanging="0" w:left="0" w:right="0"/>
@@ -2954,7 +2934,6 @@
     <w:p>
       <w:pPr>
         <w:pStyle w:val="normal1"/>
-        <w:pBdr/>
         <w:spacing w:lineRule="auto" w:line="240" w:before="0" w:after="240"/>
         <w:rPr>
           <w:rFonts w:ascii="Poppins" w:hAnsi="Poppins" w:eastAsia="Poppins" w:cs="Poppins"/>
@@ -3035,7 +3014,6 @@
         <w:pStyle w:val="Heading2"/>
         <w:keepNext w:val="false"/>
         <w:keepLines w:val="false"/>
-        <w:pBdr/>
         <w:spacing w:lineRule="auto" w:line="240" w:before="0" w:after="120"/>
         <w:rPr>
           <w:rFonts w:ascii="Poppins" w:hAnsi="Poppins" w:eastAsia="Poppins" w:cs="Poppins"/>
@@ -3075,7 +3053,6 @@
     <w:p>
       <w:pPr>
         <w:pStyle w:val="normal1"/>
-        <w:pBdr/>
         <w:spacing w:lineRule="auto" w:line="240" w:before="0" w:after="240"/>
         <w:rPr>
           <w:rFonts w:ascii="Poppins" w:hAnsi="Poppins" w:eastAsia="Poppins" w:cs="Poppins"/>
@@ -3123,7 +3100,6 @@
     <w:p>
       <w:pPr>
         <w:pStyle w:val="normal1"/>
-        <w:pBdr/>
         <w:spacing w:lineRule="auto" w:line="240" w:before="0" w:after="240"/>
         <w:rPr>
           <w:rFonts w:ascii="Poppins" w:hAnsi="Poppins" w:eastAsia="Poppins" w:cs="Poppins"/>
@@ -3200,7 +3176,6 @@
               <w:keepNext w:val="false"/>
               <w:keepLines w:val="false"/>
               <w:widowControl w:val="false"/>
-              <w:pBdr/>
               <w:shd w:val="clear" w:fill="auto"/>
               <w:spacing w:lineRule="auto" w:line="276" w:before="0" w:after="0"/>
               <w:ind w:hanging="0" w:left="0" w:right="0"/>
@@ -3455,7 +3430,6 @@
     <w:p>
       <w:pPr>
         <w:pStyle w:val="normal1"/>
-        <w:pBdr/>
         <w:spacing w:lineRule="auto" w:line="240" w:before="0" w:after="240"/>
         <w:rPr>
           <w:rFonts w:ascii="Poppins" w:hAnsi="Poppins" w:eastAsia="Poppins" w:cs="Poppins"/>
@@ -3504,7 +3478,6 @@
     <w:p>
       <w:pPr>
         <w:pStyle w:val="normal1"/>
-        <w:pBdr/>
         <w:spacing w:lineRule="auto" w:line="240" w:before="0" w:after="240"/>
         <w:rPr>
           <w:rFonts w:ascii="Poppins" w:hAnsi="Poppins" w:eastAsia="Poppins" w:cs="Poppins"/>
@@ -3590,7 +3563,6 @@
     <w:p>
       <w:pPr>
         <w:pStyle w:val="normal1"/>
-        <w:pBdr/>
         <w:spacing w:lineRule="auto" w:line="240" w:before="0" w:after="240"/>
         <w:rPr>
           <w:rFonts w:ascii="Poppins" w:hAnsi="Poppins" w:eastAsia="Poppins" w:cs="Poppins"/>
@@ -3602,13 +3574,21 @@
           <w:rFonts w:eastAsia="Poppins" w:cs="Poppins" w:ascii="Poppins" w:hAnsi="Poppins"/>
           <w:color w:val="1B1C1D"/>
         </w:rPr>
-        <w:t>If a multicast delegate has a non-</w:t>
+        <w:t xml:space="preserve">If a multicast delegate has a </w:t>
+      </w:r>
+      <w:r>
+        <w:rPr>
+          <w:rFonts w:eastAsia="Poppins" w:cs="Poppins" w:ascii="Poppins" w:hAnsi="Poppins"/>
+          <w:color w:val="1B1C1D"/>
+          <w:shd w:fill="FFFF00" w:val="clear"/>
+        </w:rPr>
+        <w:t>non-</w:t>
       </w:r>
       <w:r>
         <w:rPr>
           <w:rFonts w:eastAsia="Poppins" w:cs="Poppins" w:ascii="Poppins" w:hAnsi="Poppins"/>
           <w:color w:val="575B5F"/>
-          <w:shd w:fill="E9EEF6" w:val="clear"/>
+          <w:shd w:fill="FFFF00" w:val="clear"/>
         </w:rPr>
         <w:t>void</w:t>
       </w:r>
@@ -3616,14 +3596,23 @@
         <w:rPr>
           <w:rFonts w:eastAsia="Poppins" w:cs="Poppins" w:ascii="Poppins" w:hAnsi="Poppins"/>
           <w:color w:val="1B1C1D"/>
-        </w:rPr>
-        <w:t xml:space="preserve"> return type, the caller receives the return value </w:t>
+          <w:shd w:fill="FFFF00" w:val="clear"/>
+        </w:rPr>
+        <w:t xml:space="preserve"> </w:t>
+      </w:r>
+      <w:r>
+        <w:rPr>
+          <w:rFonts w:eastAsia="Poppins" w:cs="Poppins" w:ascii="Poppins" w:hAnsi="Poppins"/>
+          <w:color w:val="1B1C1D"/>
+        </w:rPr>
+        <w:t xml:space="preserve">return type, the caller receives the return value </w:t>
       </w:r>
       <w:r>
         <w:rPr>
           <w:rFonts w:eastAsia="Poppins" w:cs="Poppins" w:ascii="Poppins" w:hAnsi="Poppins"/>
           <w:b/>
           <w:color w:val="1B1C1D"/>
+          <w:shd w:fill="FFFF00" w:val="clear"/>
         </w:rPr>
         <w:t>only from the last method invoked</w:t>
       </w:r>
@@ -3631,14 +3620,38 @@
         <w:rPr>
           <w:rFonts w:eastAsia="Poppins" w:cs="Poppins" w:ascii="Poppins" w:hAnsi="Poppins"/>
           <w:color w:val="1B1C1D"/>
-        </w:rPr>
-        <w:t xml:space="preserve">. Return values from preceding methods are discarded. For this reason, multicast delegates are most commonly used with </w:t>
+          <w:shd w:fill="FFFF00" w:val="clear"/>
+        </w:rPr>
+        <w:t>.</w:t>
+      </w:r>
+      <w:r>
+        <w:rPr>
+          <w:rFonts w:eastAsia="Poppins" w:cs="Poppins" w:ascii="Poppins" w:hAnsi="Poppins"/>
+          <w:color w:val="1B1C1D"/>
+          <w:shd w:fill="FFFF00" w:val="clear"/>
+        </w:rPr>
+        <w:commentReference w:id="1"/>
+      </w:r>
+      <w:r>
+        <w:rPr>
+          <w:rFonts w:eastAsia="Poppins" w:cs="Poppins" w:ascii="Poppins" w:hAnsi="Poppins"/>
+          <w:color w:val="1B1C1D"/>
+        </w:rPr>
+        <w:t xml:space="preserve"> Return values from preceding methods are discarded. For this reason, multicast delegates are most </w:t>
+      </w:r>
+      <w:r>
+        <w:rPr>
+          <w:rFonts w:eastAsia="Poppins" w:cs="Poppins" w:ascii="Poppins" w:hAnsi="Poppins"/>
+          <w:color w:val="1B1C1D"/>
+          <w:shd w:fill="FFFF00" w:val="clear"/>
+        </w:rPr>
+        <w:t xml:space="preserve">commonly used with </w:t>
       </w:r>
       <w:r>
         <w:rPr>
           <w:rFonts w:eastAsia="Poppins" w:cs="Poppins" w:ascii="Poppins" w:hAnsi="Poppins"/>
           <w:color w:val="575B5F"/>
-          <w:shd w:fill="E9EEF6" w:val="clear"/>
+          <w:shd w:fill="FFFF00" w:val="clear"/>
         </w:rPr>
         <w:t>void</w:t>
       </w:r>
@@ -3646,8 +3659,16 @@
         <w:rPr>
           <w:rFonts w:eastAsia="Poppins" w:cs="Poppins" w:ascii="Poppins" w:hAnsi="Poppins"/>
           <w:color w:val="1B1C1D"/>
-        </w:rPr>
-        <w:t xml:space="preserve"> return types, particularly in event handling.</w:t>
+          <w:shd w:fill="FFFF00" w:val="clear"/>
+        </w:rPr>
+        <w:t xml:space="preserve"> return types</w:t>
+      </w:r>
+      <w:r>
+        <w:rPr>
+          <w:rFonts w:eastAsia="Poppins" w:cs="Poppins" w:ascii="Poppins" w:hAnsi="Poppins"/>
+          <w:color w:val="1B1C1D"/>
+        </w:rPr>
+        <w:t>, particularly in event handling.</w:t>
         <w:br/>
         <w:br/>
         <w:br/>
@@ -3660,7 +3681,6 @@
     <w:p>
       <w:pPr>
         <w:pStyle w:val="normal1"/>
-        <w:pBdr/>
         <w:spacing w:lineRule="auto" w:line="240" w:before="0" w:after="240"/>
         <w:rPr>
           <w:rFonts w:ascii="Poppins" w:hAnsi="Poppins" w:eastAsia="Poppins" w:cs="Poppins"/>
@@ -3708,7 +3728,6 @@
               <w:keepNext w:val="false"/>
               <w:keepLines w:val="false"/>
               <w:widowControl w:val="false"/>
-              <w:pBdr/>
               <w:shd w:val="clear" w:fill="auto"/>
               <w:spacing w:lineRule="auto" w:line="276" w:before="0" w:after="0"/>
               <w:ind w:hanging="0" w:left="0" w:right="0"/>
@@ -4402,7 +4421,6 @@
         <w:pStyle w:val="Heading2"/>
         <w:keepNext w:val="false"/>
         <w:keepLines w:val="false"/>
-        <w:pBdr/>
         <w:spacing w:lineRule="auto" w:line="240" w:before="0" w:after="120"/>
         <w:rPr>
           <w:rFonts w:ascii="Poppins" w:hAnsi="Poppins" w:eastAsia="Poppins" w:cs="Poppins"/>
@@ -4428,7 +4446,6 @@
     <w:p>
       <w:pPr>
         <w:pStyle w:val="normal1"/>
-        <w:pBdr/>
         <w:spacing w:lineRule="auto" w:line="240" w:before="0" w:after="240"/>
         <w:rPr>
           <w:rFonts w:ascii="Poppins" w:hAnsi="Poppins" w:eastAsia="Poppins" w:cs="Poppins"/>
@@ -4490,7 +4507,6 @@
               <w:keepNext w:val="false"/>
               <w:keepLines w:val="false"/>
               <w:widowControl w:val="false"/>
-              <w:pBdr/>
               <w:shd w:val="clear" w:fill="auto"/>
               <w:spacing w:lineRule="auto" w:line="276" w:before="0" w:after="0"/>
               <w:ind w:hanging="0" w:left="0" w:right="0"/>
@@ -4599,7 +4615,6 @@
     <w:p>
       <w:pPr>
         <w:pStyle w:val="normal1"/>
-        <w:pBdr/>
         <w:spacing w:lineRule="auto" w:line="240" w:before="0" w:after="240"/>
         <w:rPr>
           <w:rFonts w:ascii="Poppins" w:hAnsi="Poppins" w:eastAsia="Poppins" w:cs="Poppins"/>
@@ -4665,7 +4680,6 @@
               <w:keepNext w:val="false"/>
               <w:keepLines w:val="false"/>
               <w:widowControl w:val="false"/>
-              <w:pBdr/>
               <w:shd w:val="clear" w:fill="auto"/>
               <w:spacing w:lineRule="auto" w:line="276" w:before="0" w:after="0"/>
               <w:ind w:hanging="0" w:left="0" w:right="0"/>
@@ -5073,7 +5087,6 @@
         <w:pStyle w:val="Heading3"/>
         <w:keepNext w:val="false"/>
         <w:keepLines w:val="false"/>
-        <w:pBdr/>
         <w:spacing w:lineRule="auto" w:line="240" w:before="0" w:after="120"/>
         <w:rPr>
           <w:rFonts w:ascii="Poppins" w:hAnsi="Poppins" w:eastAsia="Poppins" w:cs="Poppins"/>
@@ -5142,7 +5155,6 @@
     <w:p>
       <w:pPr>
         <w:pStyle w:val="normal1"/>
-        <w:pBdr/>
         <w:spacing w:lineRule="auto" w:line="240" w:before="0" w:after="120"/>
         <w:rPr>
           <w:rFonts w:ascii="Poppins" w:hAnsi="Poppins" w:eastAsia="Poppins" w:cs="Poppins"/>
@@ -5209,7 +5221,6 @@
           <w:ilvl w:val="0"/>
           <w:numId w:val="3"/>
         </w:numPr>
-        <w:pBdr/>
         <w:spacing w:lineRule="auto" w:line="240" w:before="0" w:afterAutospacing="0" w:after="0"/>
         <w:ind w:hanging="360" w:left="720"/>
         <w:rPr/>
@@ -5236,13 +5247,53 @@
           <w:rFonts w:eastAsia="Poppins" w:cs="Poppins" w:ascii="Poppins" w:hAnsi="Poppins"/>
           <w:color w:val="1B1C1D"/>
         </w:rPr>
-        <w:t xml:space="preserve"> Represents a method that takes no arguments and returns a value of type </w:t>
+        <w:t xml:space="preserve"> Represents a method that takes </w:t>
+      </w:r>
+      <w:r>
+        <w:rPr>
+          <w:rFonts w:eastAsia="Poppins" w:cs="Poppins" w:ascii="Poppins" w:hAnsi="Poppins"/>
+          <w:color w:val="1B1C1D"/>
+          <w:shd w:fill="FFFF00" w:val="clear"/>
+        </w:rPr>
+        <w:t>no arguments</w:t>
+      </w:r>
+      <w:r>
+        <w:rPr>
+          <w:rFonts w:eastAsia="Poppins" w:cs="Poppins" w:ascii="Poppins" w:hAnsi="Poppins"/>
+          <w:color w:val="1B1C1D"/>
+        </w:rPr>
+        <w:t xml:space="preserve"> and </w:t>
+      </w:r>
+      <w:r>
+        <w:rPr>
+          <w:rFonts w:eastAsia="Poppins" w:cs="Poppins" w:ascii="Poppins" w:hAnsi="Poppins"/>
+          <w:color w:val="1B1C1D"/>
+          <w:shd w:fill="FFFF00" w:val="clear"/>
+        </w:rPr>
+        <w:t xml:space="preserve">returns a </w:t>
+      </w:r>
+      <w:r>
+        <w:rPr>
+          <w:rFonts w:eastAsia="Poppins" w:cs="Poppins" w:ascii="Poppins" w:hAnsi="Poppins"/>
+          <w:color w:val="1B1C1D"/>
+          <w:u w:val="single"/>
+          <w:shd w:fill="FFFF00" w:val="clear"/>
+        </w:rPr>
+        <w:t>value of type</w:t>
+      </w:r>
+      <w:r>
+        <w:rPr>
+          <w:rFonts w:eastAsia="Poppins" w:cs="Poppins" w:ascii="Poppins" w:hAnsi="Poppins"/>
+          <w:color w:val="1B1C1D"/>
+          <w:shd w:fill="FFFF00" w:val="clear"/>
+        </w:rPr>
+        <w:t xml:space="preserve"> </w:t>
       </w:r>
       <w:r>
         <w:rPr>
           <w:rFonts w:eastAsia="Poppins" w:cs="Poppins" w:ascii="Poppins" w:hAnsi="Poppins"/>
           <w:color w:val="575B5F"/>
-          <w:shd w:fill="E9EEF6" w:val="clear"/>
+          <w:shd w:fill="FFFF00" w:val="clear"/>
         </w:rPr>
         <w:t>TResult</w:t>
       </w:r>
@@ -5250,8 +5301,15 @@
         <w:rPr>
           <w:rFonts w:eastAsia="Poppins" w:cs="Poppins" w:ascii="Poppins" w:hAnsi="Poppins"/>
           <w:color w:val="1B1C1D"/>
+          <w:shd w:fill="FFFF00" w:val="clear"/>
         </w:rPr>
         <w:t>.</w:t>
+      </w:r>
+      <w:r>
+        <w:rPr>
+          <w:rFonts w:eastAsia="Poppins" w:cs="Poppins" w:ascii="Poppins" w:hAnsi="Poppins"/>
+          <w:color w:val="1B1C1D"/>
+        </w:rPr>
         <w:br/>
       </w:r>
     </w:p>
@@ -5262,7 +5320,6 @@
           <w:ilvl w:val="0"/>
           <w:numId w:val="3"/>
         </w:numPr>
-        <w:pBdr/>
         <w:spacing w:lineRule="auto" w:line="240" w:before="0" w:afterAutospacing="0" w:after="0"/>
         <w:ind w:hanging="360" w:left="720"/>
         <w:rPr/>
@@ -5289,7 +5346,22 @@
           <w:rFonts w:eastAsia="Poppins" w:cs="Poppins" w:ascii="Poppins" w:hAnsi="Poppins"/>
           <w:color w:val="1B1C1D"/>
         </w:rPr>
-        <w:t xml:space="preserve"> Represents a method that takes one argument of type </w:t>
+        <w:t xml:space="preserve"> Represents a method that takes </w:t>
+      </w:r>
+      <w:r>
+        <w:rPr>
+          <w:rFonts w:eastAsia="Poppins" w:cs="Poppins" w:ascii="Poppins" w:hAnsi="Poppins"/>
+          <w:color w:val="1B1C1D"/>
+          <w:shd w:fill="FFFF00" w:val="clear"/>
+        </w:rPr>
+        <w:t>one argument</w:t>
+      </w:r>
+      <w:r>
+        <w:rPr>
+          <w:rFonts w:eastAsia="Poppins" w:cs="Poppins" w:ascii="Poppins" w:hAnsi="Poppins"/>
+          <w:color w:val="1B1C1D"/>
+        </w:rPr>
+        <w:t xml:space="preserve"> of type </w:t>
       </w:r>
       <w:r>
         <w:rPr>
@@ -5304,13 +5376,38 @@
           <w:rFonts w:eastAsia="Poppins" w:cs="Poppins" w:ascii="Poppins" w:hAnsi="Poppins"/>
           <w:color w:val="1B1C1D"/>
         </w:rPr>
-        <w:t xml:space="preserve"> and returns a value of type </w:t>
+        <w:t xml:space="preserve"> and</w:t>
+      </w:r>
+      <w:r>
+        <w:rPr>
+          <w:rFonts w:eastAsia="Poppins" w:cs="Poppins" w:ascii="Poppins" w:hAnsi="Poppins"/>
+          <w:color w:val="1B1C1D"/>
+          <w:shd w:fill="FFFF00" w:val="clear"/>
+        </w:rPr>
+        <w:t xml:space="preserve"> returns a </w:t>
+      </w:r>
+      <w:r>
+        <w:rPr>
+          <w:rFonts w:eastAsia="Poppins" w:cs="Poppins" w:ascii="Poppins" w:hAnsi="Poppins"/>
+          <w:color w:val="1B1C1D"/>
+          <w:u w:val="single"/>
+          <w:shd w:fill="FFFF00" w:val="clear"/>
+        </w:rPr>
+        <w:t>value of type</w:t>
+      </w:r>
+      <w:r>
+        <w:rPr>
+          <w:rFonts w:eastAsia="Poppins" w:cs="Poppins" w:ascii="Poppins" w:hAnsi="Poppins"/>
+          <w:color w:val="1B1C1D"/>
+          <w:shd w:fill="FFFF00" w:val="clear"/>
+        </w:rPr>
+        <w:t xml:space="preserve"> </w:t>
       </w:r>
       <w:r>
         <w:rPr>
           <w:rFonts w:eastAsia="Poppins" w:cs="Poppins" w:ascii="Poppins" w:hAnsi="Poppins"/>
           <w:color w:val="575B5F"/>
-          <w:shd w:fill="E9EEF6" w:val="clear"/>
+          <w:shd w:fill="FFFF00" w:val="clear"/>
         </w:rPr>
         <w:t>TResult</w:t>
       </w:r>
@@ -5318,8 +5415,15 @@
         <w:rPr>
           <w:rFonts w:eastAsia="Poppins" w:cs="Poppins" w:ascii="Poppins" w:hAnsi="Poppins"/>
           <w:color w:val="1B1C1D"/>
+          <w:shd w:fill="FFFF00" w:val="clear"/>
         </w:rPr>
         <w:t>.</w:t>
+      </w:r>
+      <w:r>
+        <w:rPr>
+          <w:rFonts w:eastAsia="Poppins" w:cs="Poppins" w:ascii="Poppins" w:hAnsi="Poppins"/>
+          <w:color w:val="1B1C1D"/>
+        </w:rPr>
         <w:br/>
       </w:r>
     </w:p>
@@ -5330,7 +5434,6 @@
           <w:ilvl w:val="0"/>
           <w:numId w:val="3"/>
         </w:numPr>
-        <w:pBdr/>
         <w:spacing w:lineRule="auto" w:line="240" w:before="0" w:afterAutospacing="0" w:after="0"/>
         <w:ind w:hanging="360" w:left="720"/>
         <w:rPr/>
@@ -5368,7 +5471,6 @@
           <w:ilvl w:val="0"/>
           <w:numId w:val="3"/>
         </w:numPr>
-        <w:pBdr/>
         <w:spacing w:lineRule="auto" w:line="240" w:before="0" w:afterAutospacing="0" w:after="0"/>
         <w:ind w:hanging="360" w:left="720"/>
         <w:rPr/>
@@ -5395,13 +5497,37 @@
           <w:rFonts w:eastAsia="Poppins" w:cs="Poppins" w:ascii="Poppins" w:hAnsi="Poppins"/>
           <w:color w:val="1B1C1D"/>
         </w:rPr>
-        <w:t xml:space="preserve"> Represents a method that takes no arguments and returns </w:t>
+        <w:t xml:space="preserve"> Represents a method that takes </w:t>
+      </w:r>
+      <w:r>
+        <w:rPr>
+          <w:rFonts w:eastAsia="Poppins" w:cs="Poppins" w:ascii="Poppins" w:hAnsi="Poppins"/>
+          <w:color w:val="1B1C1D"/>
+          <w:shd w:fill="FFFF00" w:val="clear"/>
+        </w:rPr>
+        <w:t>no arguments</w:t>
+      </w:r>
+      <w:r>
+        <w:rPr>
+          <w:rFonts w:eastAsia="Poppins" w:cs="Poppins" w:ascii="Poppins" w:hAnsi="Poppins"/>
+          <w:color w:val="1B1C1D"/>
+        </w:rPr>
+        <w:t xml:space="preserve"> and </w:t>
+      </w:r>
+      <w:r>
+        <w:rPr>
+          <w:rFonts w:eastAsia="Poppins" w:cs="Poppins" w:ascii="Poppins" w:hAnsi="Poppins"/>
+          <w:color w:val="1B1C1D"/>
+          <w:shd w:fill="FFFF00" w:val="clear"/>
+        </w:rPr>
+        <w:t xml:space="preserve">returns </w:t>
       </w:r>
       <w:r>
         <w:rPr>
           <w:rFonts w:eastAsia="Poppins" w:cs="Poppins" w:ascii="Poppins" w:hAnsi="Poppins"/>
           <w:color w:val="575B5F"/>
-          <w:shd w:fill="E9EEF6" w:val="clear"/>
+          <w:u w:val="single"/>
+          <w:shd w:fill="FFFF00" w:val="clear"/>
         </w:rPr>
         <w:t>void</w:t>
       </w:r>
@@ -5409,8 +5535,16 @@
         <w:rPr>
           <w:rFonts w:eastAsia="Poppins" w:cs="Poppins" w:ascii="Poppins" w:hAnsi="Poppins"/>
           <w:color w:val="1B1C1D"/>
+          <w:u w:val="single"/>
+          <w:shd w:fill="FFFF00" w:val="clear"/>
         </w:rPr>
         <w:t>.</w:t>
+      </w:r>
+      <w:r>
+        <w:rPr>
+          <w:rFonts w:eastAsia="Poppins" w:cs="Poppins" w:ascii="Poppins" w:hAnsi="Poppins"/>
+          <w:color w:val="1B1C1D"/>
+        </w:rPr>
         <w:br/>
       </w:r>
     </w:p>
@@ -5421,7 +5555,6 @@
           <w:ilvl w:val="0"/>
           <w:numId w:val="3"/>
         </w:numPr>
-        <w:pBdr/>
         <w:spacing w:lineRule="auto" w:line="240" w:before="0" w:afterAutospacing="0" w:after="0"/>
         <w:ind w:hanging="360" w:left="720"/>
         <w:rPr/>
@@ -5448,7 +5581,22 @@
           <w:rFonts w:eastAsia="Poppins" w:cs="Poppins" w:ascii="Poppins" w:hAnsi="Poppins"/>
           <w:color w:val="1B1C1D"/>
         </w:rPr>
-        <w:t xml:space="preserve"> Represents a method that takes one argument of type </w:t>
+        <w:t xml:space="preserve"> Represents a method that takes </w:t>
+      </w:r>
+      <w:r>
+        <w:rPr>
+          <w:rFonts w:eastAsia="Poppins" w:cs="Poppins" w:ascii="Poppins" w:hAnsi="Poppins"/>
+          <w:color w:val="1B1C1D"/>
+          <w:shd w:fill="FFFF00" w:val="clear"/>
+        </w:rPr>
+        <w:t>one argument</w:t>
+      </w:r>
+      <w:r>
+        <w:rPr>
+          <w:rFonts w:eastAsia="Poppins" w:cs="Poppins" w:ascii="Poppins" w:hAnsi="Poppins"/>
+          <w:color w:val="1B1C1D"/>
+        </w:rPr>
+        <w:t xml:space="preserve"> of type </w:t>
       </w:r>
       <w:r>
         <w:rPr>
@@ -5463,13 +5611,22 @@
           <w:rFonts w:eastAsia="Poppins" w:cs="Poppins" w:ascii="Poppins" w:hAnsi="Poppins"/>
           <w:color w:val="1B1C1D"/>
         </w:rPr>
-        <w:t xml:space="preserve"> and returns </w:t>
+        <w:t xml:space="preserve"> and </w:t>
+      </w:r>
+      <w:r>
+        <w:rPr>
+          <w:rFonts w:eastAsia="Poppins" w:cs="Poppins" w:ascii="Poppins" w:hAnsi="Poppins"/>
+          <w:color w:val="1B1C1D"/>
+          <w:shd w:fill="FFFF00" w:val="clear"/>
+        </w:rPr>
+        <w:t xml:space="preserve">returns </w:t>
       </w:r>
       <w:r>
         <w:rPr>
           <w:rFonts w:eastAsia="Poppins" w:cs="Poppins" w:ascii="Poppins" w:hAnsi="Poppins"/>
           <w:color w:val="575B5F"/>
-          <w:shd w:fill="E9EEF6" w:val="clear"/>
+          <w:u w:val="single"/>
+          <w:shd w:fill="FFFF00" w:val="clear"/>
         </w:rPr>
         <w:t>void</w:t>
       </w:r>
@@ -5477,8 +5634,15 @@
         <w:rPr>
           <w:rFonts w:eastAsia="Poppins" w:cs="Poppins" w:ascii="Poppins" w:hAnsi="Poppins"/>
           <w:color w:val="1B1C1D"/>
+          <w:u w:val="single"/>
         </w:rPr>
         <w:t>.</w:t>
+      </w:r>
+      <w:r>
+        <w:rPr>
+          <w:rFonts w:eastAsia="Poppins" w:cs="Poppins" w:ascii="Poppins" w:hAnsi="Poppins"/>
+          <w:color w:val="1B1C1D"/>
+        </w:rPr>
         <w:br/>
       </w:r>
     </w:p>
@@ -5489,7 +5653,6 @@
           <w:ilvl w:val="0"/>
           <w:numId w:val="3"/>
         </w:numPr>
-        <w:pBdr/>
         <w:spacing w:lineRule="auto" w:line="240" w:before="0" w:after="360"/>
         <w:ind w:hanging="360" w:left="720"/>
         <w:rPr/>
@@ -5523,7 +5686,6 @@
     <w:p>
       <w:pPr>
         <w:pStyle w:val="normal1"/>
-        <w:pBdr/>
         <w:spacing w:lineRule="auto" w:line="240" w:before="0" w:after="240"/>
         <w:rPr>
           <w:rFonts w:ascii="Poppins" w:hAnsi="Poppins" w:eastAsia="Poppins" w:cs="Poppins"/>
@@ -5600,7 +5762,6 @@
               <w:keepNext w:val="false"/>
               <w:keepLines w:val="false"/>
               <w:widowControl w:val="false"/>
-              <w:pBdr/>
               <w:shd w:val="clear" w:fill="auto"/>
               <w:spacing w:lineRule="auto" w:line="276" w:before="0" w:after="0"/>
               <w:ind w:hanging="0" w:left="0" w:right="0"/>
@@ -5747,7 +5908,6 @@
     <w:p>
       <w:pPr>
         <w:pStyle w:val="normal1"/>
-        <w:pBdr/>
         <w:spacing w:lineRule="auto" w:line="240" w:before="0" w:after="240"/>
         <w:rPr>
           <w:rFonts w:ascii="Poppins" w:hAnsi="Poppins" w:eastAsia="Poppins" w:cs="Poppins"/>
@@ -5858,7 +6018,6 @@
         <w:pStyle w:val="Heading2"/>
         <w:keepNext w:val="false"/>
         <w:keepLines w:val="false"/>
-        <w:pBdr/>
         <w:spacing w:lineRule="auto" w:line="240" w:before="0" w:after="120"/>
         <w:rPr>
           <w:rFonts w:ascii="Poppins" w:hAnsi="Poppins" w:eastAsia="Poppins" w:cs="Poppins"/>
@@ -5884,7 +6043,6 @@
     <w:p>
       <w:pPr>
         <w:pStyle w:val="normal1"/>
-        <w:pBdr/>
         <w:spacing w:lineRule="auto" w:line="240" w:before="0" w:after="240"/>
         <w:rPr>
           <w:rFonts w:ascii="Poppins" w:hAnsi="Poppins" w:eastAsia="Poppins" w:cs="Poppins"/>
@@ -5946,7 +6104,6 @@
               <w:keepNext w:val="false"/>
               <w:keepLines w:val="false"/>
               <w:widowControl w:val="false"/>
-              <w:pBdr/>
               <w:shd w:val="clear" w:fill="auto"/>
               <w:spacing w:lineRule="auto" w:line="276" w:before="0" w:after="0"/>
               <w:ind w:hanging="0" w:left="0" w:right="0"/>
@@ -6606,7 +6763,6 @@
     <w:p>
       <w:pPr>
         <w:pStyle w:val="normal1"/>
-        <w:pBdr/>
         <w:spacing w:lineRule="auto" w:line="240" w:before="0" w:after="120"/>
         <w:rPr>
           <w:rFonts w:ascii="Poppins" w:hAnsi="Poppins" w:eastAsia="Poppins" w:cs="Poppins"/>
@@ -6631,7 +6787,6 @@
           <w:ilvl w:val="0"/>
           <w:numId w:val="4"/>
         </w:numPr>
-        <w:pBdr/>
         <w:spacing w:lineRule="auto" w:line="240" w:before="0" w:afterAutospacing="0" w:after="0"/>
         <w:ind w:hanging="360" w:left="720"/>
         <w:rPr/>
@@ -6659,7 +6814,6 @@
           <w:ilvl w:val="0"/>
           <w:numId w:val="4"/>
         </w:numPr>
-        <w:pBdr/>
         <w:spacing w:lineRule="auto" w:line="240" w:before="0" w:afterAutospacing="0" w:after="0"/>
         <w:ind w:hanging="360" w:left="720"/>
         <w:rPr/>
@@ -6687,7 +6841,6 @@
           <w:ilvl w:val="0"/>
           <w:numId w:val="4"/>
         </w:numPr>
-        <w:pBdr/>
         <w:spacing w:lineRule="auto" w:line="240" w:before="0" w:after="360"/>
         <w:ind w:hanging="360" w:left="720"/>
         <w:rPr/>
@@ -6788,7 +6941,6 @@
         <w:pStyle w:val="Heading2"/>
         <w:keepNext w:val="false"/>
         <w:keepLines w:val="false"/>
-        <w:pBdr/>
         <w:spacing w:lineRule="auto" w:line="240" w:before="0" w:after="120"/>
         <w:rPr>
           <w:rFonts w:ascii="Poppins" w:hAnsi="Poppins" w:eastAsia="Poppins" w:cs="Poppins"/>
@@ -6814,7 +6966,6 @@
     <w:p>
       <w:pPr>
         <w:pStyle w:val="normal1"/>
-        <w:pBdr/>
         <w:spacing w:lineRule="auto" w:line="240" w:before="0" w:after="240"/>
         <w:rPr>
           <w:rFonts w:ascii="Poppins" w:hAnsi="Poppins" w:eastAsia="Poppins" w:cs="Poppins"/>
@@ -6876,7 +7027,6 @@
               <w:keepNext w:val="false"/>
               <w:keepLines w:val="false"/>
               <w:widowControl w:val="false"/>
-              <w:pBdr/>
               <w:shd w:val="clear" w:fill="auto"/>
               <w:spacing w:lineRule="auto" w:line="276" w:before="0" w:after="0"/>
               <w:ind w:hanging="0" w:left="0" w:right="0"/>
@@ -7112,7 +7262,6 @@
     <w:p>
       <w:pPr>
         <w:pStyle w:val="normal1"/>
-        <w:pBdr/>
         <w:spacing w:lineRule="auto" w:line="240" w:before="0" w:after="240"/>
         <w:rPr>
           <w:rFonts w:ascii="Poppins" w:hAnsi="Poppins" w:eastAsia="Poppins" w:cs="Poppins"/>
@@ -7132,7 +7281,6 @@
         <w:pStyle w:val="Heading3"/>
         <w:keepNext w:val="false"/>
         <w:keepLines w:val="false"/>
-        <w:pBdr/>
         <w:spacing w:lineRule="auto" w:line="240" w:before="0" w:after="120"/>
         <w:rPr>
           <w:rFonts w:ascii="Poppins" w:hAnsi="Poppins" w:eastAsia="Poppins" w:cs="Poppins"/>
@@ -7161,7 +7309,6 @@
     <w:p>
       <w:pPr>
         <w:pStyle w:val="normal1"/>
-        <w:pBdr/>
         <w:spacing w:lineRule="auto" w:line="240" w:before="0" w:after="240"/>
         <w:rPr>
           <w:rFonts w:ascii="Poppins" w:hAnsi="Poppins" w:eastAsia="Poppins" w:cs="Poppins"/>
@@ -7253,7 +7400,6 @@
               <w:keepNext w:val="false"/>
               <w:keepLines w:val="false"/>
               <w:widowControl w:val="false"/>
-              <w:pBdr/>
               <w:shd w:val="clear" w:fill="auto"/>
               <w:spacing w:lineRule="auto" w:line="276" w:before="0" w:after="0"/>
               <w:ind w:hanging="0" w:left="0" w:right="0"/>
@@ -7487,7 +7633,6 @@
     <w:p>
       <w:pPr>
         <w:pStyle w:val="normal1"/>
-        <w:pBdr/>
         <w:spacing w:lineRule="auto" w:line="240" w:before="0" w:after="240"/>
         <w:rPr>
           <w:rFonts w:ascii="Poppins" w:hAnsi="Poppins" w:eastAsia="Poppins" w:cs="Poppins"/>
@@ -7643,7 +7788,6 @@
         <w:pStyle w:val="Heading3"/>
         <w:keepNext w:val="false"/>
         <w:keepLines w:val="false"/>
-        <w:pBdr/>
         <w:spacing w:lineRule="auto" w:line="240" w:before="0" w:after="120"/>
         <w:rPr>
           <w:rFonts w:ascii="Poppins" w:hAnsi="Poppins" w:eastAsia="Poppins" w:cs="Poppins"/>
@@ -7669,7 +7813,6 @@
     <w:p>
       <w:pPr>
         <w:pStyle w:val="normal1"/>
-        <w:pBdr/>
         <w:spacing w:lineRule="auto" w:line="240" w:before="0" w:after="240"/>
         <w:rPr>
           <w:rFonts w:ascii="Poppins" w:hAnsi="Poppins" w:eastAsia="Poppins" w:cs="Poppins"/>
@@ -7761,7 +7904,6 @@
               <w:keepNext w:val="false"/>
               <w:keepLines w:val="false"/>
               <w:widowControl w:val="false"/>
-              <w:pBdr/>
               <w:shd w:val="clear" w:fill="auto"/>
               <w:spacing w:lineRule="auto" w:line="276" w:before="0" w:after="0"/>
               <w:ind w:hanging="0" w:left="0" w:right="0"/>
@@ -7974,7 +8116,6 @@
     <w:p>
       <w:pPr>
         <w:pStyle w:val="normal1"/>
-        <w:pBdr/>
         <w:spacing w:lineRule="auto" w:line="240" w:before="0" w:after="240"/>
         <w:rPr>
           <w:rFonts w:ascii="Poppins" w:hAnsi="Poppins" w:eastAsia="Poppins" w:cs="Poppins"/>
@@ -8081,7 +8222,6 @@
         <w:pStyle w:val="Heading3"/>
         <w:keepNext w:val="false"/>
         <w:keepLines w:val="false"/>
-        <w:pBdr/>
         <w:spacing w:lineRule="auto" w:line="240" w:before="0" w:after="120"/>
         <w:rPr>
           <w:rFonts w:ascii="Poppins" w:hAnsi="Poppins" w:eastAsia="Poppins" w:cs="Poppins"/>
@@ -8107,7 +8247,6 @@
     <w:p>
       <w:pPr>
         <w:pStyle w:val="normal1"/>
-        <w:pBdr/>
         <w:spacing w:lineRule="auto" w:line="240" w:before="0" w:after="120"/>
         <w:rPr>
           <w:rFonts w:ascii="Poppins" w:hAnsi="Poppins" w:eastAsia="Poppins" w:cs="Poppins"/>
@@ -8159,7 +8298,6 @@
           <w:ilvl w:val="0"/>
           <w:numId w:val="1"/>
         </w:numPr>
-        <w:pBdr/>
         <w:spacing w:lineRule="auto" w:line="240" w:before="0" w:afterAutospacing="0" w:after="0"/>
         <w:ind w:hanging="360" w:left="720"/>
         <w:rPr/>
@@ -8188,7 +8326,6 @@
           <w:ilvl w:val="0"/>
           <w:numId w:val="1"/>
         </w:numPr>
-        <w:pBdr/>
         <w:spacing w:lineRule="auto" w:line="240" w:before="0" w:after="360"/>
         <w:ind w:hanging="360" w:left="720"/>
         <w:rPr/>
@@ -8213,7 +8350,6 @@
     <w:p>
       <w:pPr>
         <w:pStyle w:val="normal1"/>
-        <w:pBdr/>
         <w:spacing w:lineRule="auto" w:line="240" w:before="0" w:after="240"/>
         <w:rPr>
           <w:rFonts w:ascii="Poppins" w:hAnsi="Poppins" w:eastAsia="Poppins" w:cs="Poppins"/>
@@ -8276,7 +8412,6 @@
     <w:p>
       <w:pPr>
         <w:pStyle w:val="normal1"/>
-        <w:pBdr/>
         <w:spacing w:lineRule="auto" w:line="240" w:before="0" w:after="240"/>
         <w:rPr>
           <w:rFonts w:ascii="Poppins" w:hAnsi="Poppins" w:eastAsia="Poppins" w:cs="Poppins"/>
@@ -8335,7 +8470,7 @@
   <w:comment w:id="0" w:author="Unknown Author" w:date="2025-07-18T08:20:41Z" w:initials="">
     <w:p>
       <w:pPr>
-        <w:overflowPunct w:val="false"/>
+        <w:overflowPunct w:val="true"/>
         <w:spacing w:lineRule="auto" w:line="240"/>
         <w:rPr/>
       </w:pPr>
@@ -8351,7 +8486,7 @@
     </w:p>
     <w:p>
       <w:pPr>
-        <w:overflowPunct w:val="false"/>
+        <w:overflowPunct w:val="true"/>
         <w:spacing w:lineRule="auto" w:line="240"/>
         <w:rPr/>
       </w:pPr>
@@ -8362,6 +8497,24 @@
           <w:szCs w:val="24"/>
           <w:lang w:val="en-US" w:eastAsia="en-US" w:bidi="en-US"/>
         </w:rPr>
+      </w:r>
+    </w:p>
+  </w:comment>
+  <w:comment w:id="1" w:author="Unknown Author" w:date="2025-07-18T10:32:16Z" w:initials="">
+    <w:p>
+      <w:pPr>
+        <w:overflowPunct w:val="false"/>
+        <w:spacing w:lineRule="auto" w:line="240"/>
+        <w:rPr/>
+      </w:pPr>
+      <w:r>
+        <w:rPr>
+          <w:rFonts w:ascii="Liberation Serif" w:hAnsi="Liberation Serif" w:eastAsia="Segoe UI" w:cs="Tahoma"/>
+          <w:sz w:val="24"/>
+          <w:szCs w:val="24"/>
+          <w:lang w:val="en-US" w:eastAsia="en-US" w:bidi="en-US"/>
+        </w:rPr>
+        <w:t>Ini kalau misal pakai non-void atau yg ada return valuenya kalau misal mau ambil bisa pakai GetInvocationList() dan DynamicInvoke()</w:t>
       </w:r>
     </w:p>
   </w:comment>
@@ -9117,6 +9270,7 @@
     <w:qFormat/>
     <w:pPr>
       <w:widowControl/>
+      <w:suppressAutoHyphens w:val="true"/>
       <w:bidi w:val="0"/>
       <w:spacing w:lineRule="auto" w:line="276" w:before="0" w:after="0"/>
       <w:jc w:val="left"/>
@@ -9296,6 +9450,7 @@
     <w:qFormat/>
     <w:pPr>
       <w:widowControl/>
+      <w:suppressAutoHyphens w:val="true"/>
       <w:bidi w:val="0"/>
       <w:spacing w:lineRule="auto" w:line="276" w:before="0" w:after="0"/>
       <w:jc w:val="left"/>

</xml_diff>

<commit_message>
Update latihan event (Eventargs subclass)
</commit_message>
<xml_diff>
--- a/Materi/Advanced C#/Delegates.docx
+++ b/Materi/Advanced C#/Delegates.docx
@@ -2175,13 +2175,21 @@
           <w:rFonts w:eastAsia="Poppins" w:cs="Poppins" w:ascii="Poppins" w:hAnsi="Poppins"/>
           <w:color w:val="1B1C1D"/>
         </w:rPr>
-        <w:t xml:space="preserve">A delegate can reference both </w:t>
+        <w:t xml:space="preserve">A delegate </w:t>
+      </w:r>
+      <w:r>
+        <w:rPr>
+          <w:rFonts w:eastAsia="Poppins" w:cs="Poppins" w:ascii="Poppins" w:hAnsi="Poppins"/>
+          <w:color w:val="1B1C1D"/>
+          <w:shd w:fill="FFFF00" w:val="clear"/>
+        </w:rPr>
+        <w:t xml:space="preserve">can reference both </w:t>
       </w:r>
       <w:r>
         <w:rPr>
           <w:rFonts w:eastAsia="Poppins" w:cs="Poppins" w:ascii="Poppins" w:hAnsi="Poppins"/>
           <w:color w:val="575B5F"/>
-          <w:shd w:fill="E9EEF6" w:val="clear"/>
+          <w:shd w:fill="FFFF00" w:val="clear"/>
         </w:rPr>
         <w:t>static</w:t>
       </w:r>
@@ -2189,6 +2197,7 @@
         <w:rPr>
           <w:rFonts w:eastAsia="Poppins" w:cs="Poppins" w:ascii="Poppins" w:hAnsi="Poppins"/>
           <w:color w:val="1B1C1D"/>
+          <w:shd w:fill="FFFF00" w:val="clear"/>
         </w:rPr>
         <w:t xml:space="preserve"> methods and </w:t>
       </w:r>
@@ -2196,7 +2205,7 @@
         <w:rPr>
           <w:rFonts w:eastAsia="Poppins" w:cs="Poppins" w:ascii="Poppins" w:hAnsi="Poppins"/>
           <w:color w:val="575B5F"/>
-          <w:shd w:fill="E9EEF6" w:val="clear"/>
+          <w:shd w:fill="FFFF00" w:val="clear"/>
         </w:rPr>
         <w:t>instance</w:t>
       </w:r>
@@ -2204,8 +2213,17 @@
         <w:rPr>
           <w:rFonts w:eastAsia="Poppins" w:cs="Poppins" w:ascii="Poppins" w:hAnsi="Poppins"/>
           <w:color w:val="1B1C1D"/>
+          <w:shd w:fill="FFFF00" w:val="clear"/>
         </w:rPr>
         <w:t xml:space="preserve"> methods.</w:t>
+      </w:r>
+      <w:r>
+        <w:rPr>
+          <w:rFonts w:eastAsia="Poppins" w:cs="Poppins" w:ascii="Poppins" w:hAnsi="Poppins"/>
+          <w:color w:val="1B1C1D"/>
+          <w:shd w:fill="FFFF00" w:val="clear"/>
+        </w:rPr>
+        <w:tab/>
       </w:r>
     </w:p>
     <w:p>
@@ -3625,11 +3643,7 @@
         <w:t>.</w:t>
       </w:r>
       <w:r>
-        <w:rPr>
-          <w:rFonts w:eastAsia="Poppins" w:cs="Poppins" w:ascii="Poppins" w:hAnsi="Poppins"/>
-          <w:color w:val="1B1C1D"/>
-          <w:shd w:fill="FFFF00" w:val="clear"/>
-        </w:rPr>
+        <w:rPr/>
         <w:commentReference w:id="1"/>
       </w:r>
       <w:r>
@@ -6796,6 +6810,7 @@
           <w:rFonts w:eastAsia="Poppins" w:cs="Poppins" w:ascii="Poppins" w:hAnsi="Poppins"/>
           <w:b/>
           <w:color w:val="1B1C1D"/>
+          <w:shd w:fill="FFFF00" w:val="clear"/>
         </w:rPr>
         <w:t>Single Method Interface:</w:t>
       </w:r>
@@ -6803,8 +6818,16 @@
         <w:rPr>
           <w:rFonts w:eastAsia="Poppins" w:cs="Poppins" w:ascii="Poppins" w:hAnsi="Poppins"/>
           <w:color w:val="1B1C1D"/>
-        </w:rPr>
-        <w:t xml:space="preserve"> If the interface would only define a single method. Delegates are more concise for this.</w:t>
+          <w:shd w:fill="FFFF00" w:val="clear"/>
+        </w:rPr>
+        <w:t xml:space="preserve"> </w:t>
+      </w:r>
+      <w:r>
+        <w:rPr>
+          <w:rFonts w:eastAsia="Poppins" w:cs="Poppins" w:ascii="Poppins" w:hAnsi="Poppins"/>
+          <w:color w:val="1B1C1D"/>
+        </w:rPr>
+        <w:t>If the interface would only define a single method. Delegates are more concise for this.</w:t>
       </w:r>
     </w:p>
     <w:p>
@@ -6823,8 +6846,17 @@
           <w:rFonts w:eastAsia="Poppins" w:cs="Poppins" w:ascii="Poppins" w:hAnsi="Poppins"/>
           <w:b/>
           <w:color w:val="1B1C1D"/>
-        </w:rPr>
-        <w:t>Multicast Capability:</w:t>
+          <w:shd w:fill="FFFF00" w:val="clear"/>
+        </w:rPr>
+        <w:t>Multicast Capability</w:t>
+      </w:r>
+      <w:r>
+        <w:rPr>
+          <w:rFonts w:eastAsia="Poppins" w:cs="Poppins" w:ascii="Poppins" w:hAnsi="Poppins"/>
+          <w:b/>
+          <w:color w:val="1B1C1D"/>
+        </w:rPr>
+        <w:t>:</w:t>
       </w:r>
       <w:r>
         <w:rPr>
@@ -6850,6 +6882,7 @@
           <w:rFonts w:eastAsia="Poppins" w:cs="Poppins" w:ascii="Poppins" w:hAnsi="Poppins"/>
           <w:b/>
           <w:color w:val="1B1C1D"/>
+          <w:shd w:fill="FFFF00" w:val="clear"/>
         </w:rPr>
         <w:t>Multiple Implementations by Subscriber:</w:t>
       </w:r>
@@ -8470,7 +8503,7 @@
   <w:comment w:id="0" w:author="Unknown Author" w:date="2025-07-18T08:20:41Z" w:initials="">
     <w:p>
       <w:pPr>
-        <w:overflowPunct w:val="true"/>
+        <w:overflowPunct w:val="false"/>
         <w:spacing w:lineRule="auto" w:line="240"/>
         <w:rPr/>
       </w:pPr>
@@ -8486,7 +8519,7 @@
     </w:p>
     <w:p>
       <w:pPr>
-        <w:overflowPunct w:val="true"/>
+        <w:overflowPunct w:val="false"/>
         <w:spacing w:lineRule="auto" w:line="240"/>
         <w:rPr/>
       </w:pPr>
@@ -8503,7 +8536,7 @@
   <w:comment w:id="1" w:author="Unknown Author" w:date="2025-07-18T10:32:16Z" w:initials="">
     <w:p>
       <w:pPr>
-        <w:overflowPunct w:val="false"/>
+        <w:overflowPunct w:val="true"/>
         <w:spacing w:lineRule="auto" w:line="240"/>
         <w:rPr/>
       </w:pPr>

</xml_diff>